<commit_message>
Lagt till namn i javafilen
</commit_message>
<xml_diff>
--- a/Förslag på muntafrågor!.docx
+++ b/Förslag på muntafrågor!.docx
@@ -98,17 +98,23 @@
       </w:r>
       <w:proofErr w:type="spellEnd"/>
       <w:r>
-        <w:t>. Vad använder man de olika algoritmerna till, och hur fungerar de?</w:t>
-      </w:r>
+        <w:t>. Vad använder man d</w:t>
+      </w:r>
+      <w:r>
+        <w:t xml:space="preserve">em </w:t>
+      </w:r>
+      <w:r>
+        <w:t>till, och hur fungerar de?</w:t>
+      </w:r>
+    </w:p>
+    <w:p>
+      <w:bookmarkStart w:id="0" w:name="_GoBack"/>
+      <w:bookmarkEnd w:id="0"/>
     </w:p>
     <w:p/>
     <w:p/>
     <w:p/>
     <w:p/>
-    <w:p>
-      <w:bookmarkStart w:id="0" w:name="_GoBack"/>
-      <w:bookmarkEnd w:id="0"/>
-    </w:p>
     <w:sectPr>
       <w:pgSz w:w="11900" w:h="16840"/>
       <w:pgMar w:top="1440" w:right="1800" w:bottom="1440" w:left="1800" w:header="708" w:footer="708" w:gutter="0"/>

</xml_diff>